<commit_message>
Atualizando arquivos: removendo .qet, atualizando materiais e adicionando novos documentos
</commit_message>
<xml_diff>
--- a/Materiais utilizados no projeto.docx
+++ b/Materiais utilizados no projeto.docx
@@ -54,10 +54,10 @@
         <w:tblLook w:val="04A0" w:firstRow="1" w:lastRow="0" w:firstColumn="1" w:lastColumn="0" w:noHBand="0" w:noVBand="1"/>
       </w:tblPr>
       <w:tblGrid>
-        <w:gridCol w:w="1934"/>
-        <w:gridCol w:w="2674"/>
-        <w:gridCol w:w="1570"/>
-        <w:gridCol w:w="2316"/>
+        <w:gridCol w:w="1794"/>
+        <w:gridCol w:w="2638"/>
+        <w:gridCol w:w="1534"/>
+        <w:gridCol w:w="2528"/>
       </w:tblGrid>
       <w:tr>
         <w:tc>
@@ -655,7 +655,7 @@
                 <w:sz w:val="20"/>
                 <w:szCs w:val="20"/>
               </w:rPr>
-              <w:t>1</w:t>
+              <w:t>2</w:t>
             </w:r>
             <w:r>
               <w:rPr>
@@ -665,6 +665,15 @@
                 <w:szCs w:val="20"/>
               </w:rPr>
               <w:t xml:space="preserve"> peça</w:t>
+            </w:r>
+            <w:r>
+              <w:rPr>
+                <w:rFonts w:ascii="Times New Roman" w:hAnsi="Times New Roman" w:cs="Times New Roman"/>
+                <w:color w:val="000000" w:themeColor="text1"/>
+                <w:sz w:val="20"/>
+                <w:szCs w:val="20"/>
+              </w:rPr>
+              <w:t>s</w:t>
             </w:r>
           </w:p>
         </w:tc>
@@ -1861,7 +1870,6 @@
                 <w:sz w:val="20"/>
                 <w:szCs w:val="20"/>
               </w:rPr>
-              <w:lastRenderedPageBreak/>
               <w:t>17</w:t>
             </w:r>
           </w:p>
@@ -1963,6 +1971,7 @@
                 <w:sz w:val="20"/>
                 <w:szCs w:val="20"/>
               </w:rPr>
+              <w:lastRenderedPageBreak/>
               <w:t>18</w:t>
             </w:r>
           </w:p>
@@ -4148,7 +4157,6 @@
                 <w:sz w:val="20"/>
                 <w:szCs w:val="20"/>
               </w:rPr>
-              <w:lastRenderedPageBreak/>
               <w:t>40</w:t>
             </w:r>
           </w:p>
@@ -4432,6 +4440,1129 @@
                 <w:szCs w:val="20"/>
               </w:rPr>
               <w:t>-</w:t>
+            </w:r>
+          </w:p>
+        </w:tc>
+      </w:tr>
+      <w:tr>
+        <w:tc>
+          <w:tcPr>
+            <w:tcW w:w="1934" w:type="dxa"/>
+            <w:vAlign w:val="center"/>
+          </w:tcPr>
+          <w:p>
+            <w:pPr>
+              <w:spacing w:line="360" w:lineRule="auto"/>
+              <w:jc w:val="center"/>
+              <w:rPr>
+                <w:rFonts w:ascii="Times New Roman" w:hAnsi="Times New Roman" w:cs="Times New Roman"/>
+                <w:sz w:val="20"/>
+                <w:szCs w:val="20"/>
+              </w:rPr>
+            </w:pPr>
+            <w:r>
+              <w:rPr>
+                <w:rFonts w:ascii="Times New Roman" w:hAnsi="Times New Roman" w:cs="Times New Roman"/>
+                <w:sz w:val="20"/>
+                <w:szCs w:val="20"/>
+              </w:rPr>
+              <w:lastRenderedPageBreak/>
+              <w:t>43</w:t>
+            </w:r>
+          </w:p>
+        </w:tc>
+        <w:tc>
+          <w:tcPr>
+            <w:tcW w:w="2674" w:type="dxa"/>
+            <w:vAlign w:val="center"/>
+          </w:tcPr>
+          <w:p>
+            <w:pPr>
+              <w:spacing w:line="360" w:lineRule="auto"/>
+              <w:rPr>
+                <w:rFonts w:ascii="Times New Roman" w:hAnsi="Times New Roman" w:cs="Times New Roman"/>
+                <w:sz w:val="20"/>
+                <w:szCs w:val="20"/>
+              </w:rPr>
+            </w:pPr>
+            <w:r>
+              <w:rPr>
+                <w:rFonts w:ascii="Times New Roman" w:hAnsi="Times New Roman" w:cs="Times New Roman"/>
+                <w:sz w:val="20"/>
+                <w:szCs w:val="20"/>
+              </w:rPr>
+              <w:t>Sensor Indutivo M30 Pnp Na 30mm E2b-m30ln</w:t>
+            </w:r>
+            <w:r>
+              <w:rPr>
+                <w:rFonts w:ascii="Times New Roman" w:hAnsi="Times New Roman" w:cs="Times New Roman"/>
+                <w:sz w:val="20"/>
+                <w:szCs w:val="20"/>
+              </w:rPr>
+              <w:t>30-m1</w:t>
+            </w:r>
+            <w:r>
+              <w:rPr>
+                <w:rFonts w:ascii="Times New Roman" w:hAnsi="Times New Roman" w:cs="Times New Roman"/>
+                <w:sz w:val="20"/>
+                <w:szCs w:val="20"/>
+              </w:rPr>
+              <w:t>-</w:t>
+            </w:r>
+            <w:r>
+              <w:rPr>
+                <w:rFonts w:ascii="Times New Roman" w:hAnsi="Times New Roman" w:cs="Times New Roman"/>
+                <w:sz w:val="20"/>
+                <w:szCs w:val="20"/>
+              </w:rPr>
+              <w:t>b1</w:t>
+            </w:r>
+          </w:p>
+        </w:tc>
+        <w:tc>
+          <w:tcPr>
+            <w:tcW w:w="1570" w:type="dxa"/>
+            <w:vAlign w:val="center"/>
+          </w:tcPr>
+          <w:p>
+            <w:pPr>
+              <w:spacing w:line="360" w:lineRule="auto"/>
+              <w:jc w:val="center"/>
+              <w:rPr>
+                <w:rFonts w:ascii="Times New Roman" w:hAnsi="Times New Roman" w:cs="Times New Roman"/>
+                <w:sz w:val="20"/>
+                <w:szCs w:val="20"/>
+              </w:rPr>
+            </w:pPr>
+            <w:r>
+              <w:rPr>
+                <w:rFonts w:ascii="Times New Roman" w:hAnsi="Times New Roman" w:cs="Times New Roman"/>
+                <w:sz w:val="20"/>
+                <w:szCs w:val="20"/>
+              </w:rPr>
+              <w:t>1 peça</w:t>
+            </w:r>
+          </w:p>
+        </w:tc>
+        <w:tc>
+          <w:tcPr>
+            <w:tcW w:w="2316" w:type="dxa"/>
+            <w:vAlign w:val="center"/>
+          </w:tcPr>
+          <w:p>
+            <w:pPr>
+              <w:spacing w:line="360" w:lineRule="auto"/>
+              <w:jc w:val="center"/>
+              <w:rPr>
+                <w:rFonts w:ascii="Times New Roman" w:hAnsi="Times New Roman" w:cs="Times New Roman"/>
+                <w:sz w:val="20"/>
+                <w:szCs w:val="20"/>
+              </w:rPr>
+            </w:pPr>
+            <w:r>
+              <w:rPr>
+                <w:rFonts w:ascii="Times New Roman" w:hAnsi="Times New Roman" w:cs="Times New Roman"/>
+                <w:sz w:val="20"/>
+                <w:szCs w:val="20"/>
+              </w:rPr>
+              <w:t>E2B-M30LN30</w:t>
+            </w:r>
+            <w:r>
+              <w:rPr>
+                <w:rFonts w:ascii="Times New Roman" w:hAnsi="Times New Roman" w:cs="Times New Roman"/>
+                <w:sz w:val="20"/>
+                <w:szCs w:val="20"/>
+              </w:rPr>
+              <w:t>-M1-B1/ATOMO.ENG.BR</w:t>
+            </w:r>
+          </w:p>
+        </w:tc>
+      </w:tr>
+      <w:tr>
+        <w:tc>
+          <w:tcPr>
+            <w:tcW w:w="1934" w:type="dxa"/>
+            <w:vAlign w:val="center"/>
+          </w:tcPr>
+          <w:p>
+            <w:pPr>
+              <w:spacing w:line="360" w:lineRule="auto"/>
+              <w:jc w:val="center"/>
+              <w:rPr>
+                <w:rFonts w:ascii="Times New Roman" w:hAnsi="Times New Roman" w:cs="Times New Roman"/>
+                <w:sz w:val="20"/>
+                <w:szCs w:val="20"/>
+              </w:rPr>
+            </w:pPr>
+            <w:r>
+              <w:rPr>
+                <w:rFonts w:ascii="Times New Roman" w:hAnsi="Times New Roman" w:cs="Times New Roman"/>
+                <w:sz w:val="20"/>
+                <w:szCs w:val="20"/>
+              </w:rPr>
+              <w:t>44</w:t>
+            </w:r>
+          </w:p>
+        </w:tc>
+        <w:tc>
+          <w:tcPr>
+            <w:tcW w:w="2674" w:type="dxa"/>
+            <w:vAlign w:val="center"/>
+          </w:tcPr>
+          <w:p>
+            <w:pPr>
+              <w:spacing w:line="360" w:lineRule="auto"/>
+              <w:rPr>
+                <w:rFonts w:ascii="Times New Roman" w:hAnsi="Times New Roman" w:cs="Times New Roman"/>
+                <w:sz w:val="20"/>
+                <w:szCs w:val="20"/>
+              </w:rPr>
+            </w:pPr>
+            <w:r>
+              <w:rPr>
+                <w:rFonts w:ascii="Times New Roman" w:hAnsi="Times New Roman" w:cs="Times New Roman"/>
+                <w:sz w:val="20"/>
+                <w:szCs w:val="20"/>
+              </w:rPr>
+              <w:t>Chave Alavanca Cs</w:t>
+            </w:r>
+            <w:r>
+              <w:rPr>
+                <w:rFonts w:ascii="Times New Roman" w:hAnsi="Times New Roman" w:cs="Times New Roman"/>
+                <w:sz w:val="20"/>
+                <w:szCs w:val="20"/>
+              </w:rPr>
+              <w:t>-301d Liga Desliga Margirius Bivolt</w:t>
+            </w:r>
+          </w:p>
+        </w:tc>
+        <w:tc>
+          <w:tcPr>
+            <w:tcW w:w="1570" w:type="dxa"/>
+            <w:vAlign w:val="center"/>
+          </w:tcPr>
+          <w:p>
+            <w:pPr>
+              <w:spacing w:line="360" w:lineRule="auto"/>
+              <w:jc w:val="center"/>
+              <w:rPr>
+                <w:rFonts w:ascii="Times New Roman" w:hAnsi="Times New Roman" w:cs="Times New Roman"/>
+                <w:sz w:val="20"/>
+                <w:szCs w:val="20"/>
+              </w:rPr>
+            </w:pPr>
+            <w:r>
+              <w:rPr>
+                <w:rFonts w:ascii="Times New Roman" w:hAnsi="Times New Roman" w:cs="Times New Roman"/>
+                <w:sz w:val="20"/>
+                <w:szCs w:val="20"/>
+              </w:rPr>
+              <w:t>1 peça</w:t>
+            </w:r>
+          </w:p>
+        </w:tc>
+        <w:tc>
+          <w:tcPr>
+            <w:tcW w:w="2316" w:type="dxa"/>
+            <w:vAlign w:val="center"/>
+          </w:tcPr>
+          <w:p>
+            <w:pPr>
+              <w:spacing w:line="360" w:lineRule="auto"/>
+              <w:jc w:val="center"/>
+              <w:rPr>
+                <w:rFonts w:ascii="Times New Roman" w:hAnsi="Times New Roman" w:cs="Times New Roman"/>
+                <w:sz w:val="20"/>
+                <w:szCs w:val="20"/>
+              </w:rPr>
+            </w:pPr>
+            <w:r>
+              <w:rPr>
+                <w:rFonts w:ascii="Times New Roman" w:hAnsi="Times New Roman" w:cs="Times New Roman"/>
+                <w:sz w:val="20"/>
+                <w:szCs w:val="20"/>
+              </w:rPr>
+              <w:t>Interruptor alavanca botão chave liga desliga on off</w:t>
+            </w:r>
+            <w:r>
+              <w:rPr>
+                <w:rFonts w:ascii="Times New Roman" w:hAnsi="Times New Roman" w:cs="Times New Roman"/>
+                <w:sz w:val="20"/>
+                <w:szCs w:val="20"/>
+              </w:rPr>
+              <w:t xml:space="preserve"> bivolt 110v 220v metálico metal margirius/linkpar</w:t>
+            </w:r>
+          </w:p>
+        </w:tc>
+      </w:tr>
+      <w:tr>
+        <w:tc>
+          <w:tcPr>
+            <w:tcW w:w="1934" w:type="dxa"/>
+            <w:vAlign w:val="center"/>
+          </w:tcPr>
+          <w:p>
+            <w:pPr>
+              <w:spacing w:line="360" w:lineRule="auto"/>
+              <w:jc w:val="center"/>
+              <w:rPr>
+                <w:rFonts w:ascii="Times New Roman" w:hAnsi="Times New Roman" w:cs="Times New Roman"/>
+                <w:sz w:val="20"/>
+                <w:szCs w:val="20"/>
+              </w:rPr>
+            </w:pPr>
+            <w:r>
+              <w:rPr>
+                <w:rFonts w:ascii="Times New Roman" w:hAnsi="Times New Roman" w:cs="Times New Roman"/>
+                <w:sz w:val="20"/>
+                <w:szCs w:val="20"/>
+              </w:rPr>
+              <w:t>45</w:t>
+            </w:r>
+          </w:p>
+        </w:tc>
+        <w:tc>
+          <w:tcPr>
+            <w:tcW w:w="2674" w:type="dxa"/>
+            <w:vAlign w:val="center"/>
+          </w:tcPr>
+          <w:p>
+            <w:pPr>
+              <w:spacing w:line="360" w:lineRule="auto"/>
+              <w:rPr>
+                <w:rFonts w:ascii="Times New Roman" w:hAnsi="Times New Roman" w:cs="Times New Roman"/>
+                <w:sz w:val="20"/>
+                <w:szCs w:val="20"/>
+              </w:rPr>
+            </w:pPr>
+            <w:r>
+              <w:rPr>
+                <w:rFonts w:ascii="Times New Roman" w:hAnsi="Times New Roman" w:cs="Times New Roman"/>
+                <w:sz w:val="20"/>
+                <w:szCs w:val="20"/>
+              </w:rPr>
+              <w:t>Suporte Curvo 90º E Aço Galvanizado Para Sensor M30</w:t>
+            </w:r>
+          </w:p>
+        </w:tc>
+        <w:tc>
+          <w:tcPr>
+            <w:tcW w:w="1570" w:type="dxa"/>
+            <w:vAlign w:val="center"/>
+          </w:tcPr>
+          <w:p>
+            <w:pPr>
+              <w:spacing w:line="360" w:lineRule="auto"/>
+              <w:jc w:val="center"/>
+              <w:rPr>
+                <w:rFonts w:ascii="Times New Roman" w:hAnsi="Times New Roman" w:cs="Times New Roman"/>
+                <w:sz w:val="20"/>
+                <w:szCs w:val="20"/>
+              </w:rPr>
+            </w:pPr>
+            <w:r>
+              <w:rPr>
+                <w:rFonts w:ascii="Times New Roman" w:hAnsi="Times New Roman" w:cs="Times New Roman"/>
+                <w:sz w:val="20"/>
+                <w:szCs w:val="20"/>
+              </w:rPr>
+              <w:t>1 peça</w:t>
+            </w:r>
+          </w:p>
+        </w:tc>
+        <w:tc>
+          <w:tcPr>
+            <w:tcW w:w="2316" w:type="dxa"/>
+            <w:vAlign w:val="center"/>
+          </w:tcPr>
+          <w:p>
+            <w:pPr>
+              <w:spacing w:line="360" w:lineRule="auto"/>
+              <w:jc w:val="center"/>
+              <w:rPr>
+                <w:rFonts w:ascii="Times New Roman" w:hAnsi="Times New Roman" w:cs="Times New Roman"/>
+                <w:sz w:val="20"/>
+                <w:szCs w:val="20"/>
+              </w:rPr>
+            </w:pPr>
+            <w:r>
+              <w:rPr>
+                <w:rFonts w:ascii="Times New Roman" w:hAnsi="Times New Roman" w:cs="Times New Roman"/>
+                <w:sz w:val="20"/>
+                <w:szCs w:val="20"/>
+              </w:rPr>
+              <w:t>SUP-C-M30/MARSELHA SHOP</w:t>
+            </w:r>
+          </w:p>
+        </w:tc>
+      </w:tr>
+      <w:tr>
+        <w:tc>
+          <w:tcPr>
+            <w:tcW w:w="1934" w:type="dxa"/>
+            <w:vAlign w:val="center"/>
+          </w:tcPr>
+          <w:p>
+            <w:pPr>
+              <w:spacing w:line="360" w:lineRule="auto"/>
+              <w:jc w:val="center"/>
+              <w:rPr>
+                <w:rFonts w:ascii="Times New Roman" w:hAnsi="Times New Roman" w:cs="Times New Roman"/>
+                <w:sz w:val="20"/>
+                <w:szCs w:val="20"/>
+              </w:rPr>
+            </w:pPr>
+            <w:r>
+              <w:rPr>
+                <w:rFonts w:ascii="Times New Roman" w:hAnsi="Times New Roman" w:cs="Times New Roman"/>
+                <w:sz w:val="20"/>
+                <w:szCs w:val="20"/>
+              </w:rPr>
+              <w:t>46</w:t>
+            </w:r>
+          </w:p>
+        </w:tc>
+        <w:tc>
+          <w:tcPr>
+            <w:tcW w:w="2674" w:type="dxa"/>
+            <w:vAlign w:val="center"/>
+          </w:tcPr>
+          <w:p>
+            <w:pPr>
+              <w:spacing w:line="360" w:lineRule="auto"/>
+              <w:rPr>
+                <w:rFonts w:ascii="Times New Roman" w:hAnsi="Times New Roman" w:cs="Times New Roman"/>
+                <w:sz w:val="20"/>
+                <w:szCs w:val="20"/>
+              </w:rPr>
+            </w:pPr>
+            <w:r>
+              <w:rPr>
+                <w:rFonts w:ascii="Times New Roman" w:hAnsi="Times New Roman" w:cs="Times New Roman"/>
+                <w:sz w:val="20"/>
+                <w:szCs w:val="20"/>
+              </w:rPr>
+              <w:t>Módulo Relé 5v 2 Canais Arduino Raspberry Pi Automação lot</w:t>
+            </w:r>
+          </w:p>
+        </w:tc>
+        <w:tc>
+          <w:tcPr>
+            <w:tcW w:w="1570" w:type="dxa"/>
+            <w:vAlign w:val="center"/>
+          </w:tcPr>
+          <w:p>
+            <w:pPr>
+              <w:spacing w:line="360" w:lineRule="auto"/>
+              <w:jc w:val="center"/>
+              <w:rPr>
+                <w:rFonts w:ascii="Times New Roman" w:hAnsi="Times New Roman" w:cs="Times New Roman"/>
+                <w:sz w:val="20"/>
+                <w:szCs w:val="20"/>
+              </w:rPr>
+            </w:pPr>
+            <w:r>
+              <w:rPr>
+                <w:rFonts w:ascii="Times New Roman" w:hAnsi="Times New Roman" w:cs="Times New Roman"/>
+                <w:sz w:val="20"/>
+                <w:szCs w:val="20"/>
+              </w:rPr>
+              <w:t>1 peça</w:t>
+            </w:r>
+          </w:p>
+        </w:tc>
+        <w:tc>
+          <w:tcPr>
+            <w:tcW w:w="2316" w:type="dxa"/>
+            <w:vAlign w:val="center"/>
+          </w:tcPr>
+          <w:p>
+            <w:pPr>
+              <w:spacing w:line="360" w:lineRule="auto"/>
+              <w:jc w:val="center"/>
+              <w:rPr>
+                <w:rFonts w:ascii="Times New Roman" w:hAnsi="Times New Roman" w:cs="Times New Roman"/>
+                <w:sz w:val="20"/>
+                <w:szCs w:val="20"/>
+              </w:rPr>
+            </w:pPr>
+            <w:r>
+              <w:rPr>
+                <w:rFonts w:ascii="Times New Roman" w:hAnsi="Times New Roman" w:cs="Times New Roman"/>
+                <w:sz w:val="20"/>
+                <w:szCs w:val="20"/>
+              </w:rPr>
+              <w:t>2C/Keyes</w:t>
+            </w:r>
+          </w:p>
+        </w:tc>
+      </w:tr>
+      <w:tr>
+        <w:tc>
+          <w:tcPr>
+            <w:tcW w:w="1934" w:type="dxa"/>
+            <w:vAlign w:val="center"/>
+          </w:tcPr>
+          <w:p>
+            <w:pPr>
+              <w:spacing w:line="360" w:lineRule="auto"/>
+              <w:jc w:val="center"/>
+              <w:rPr>
+                <w:rFonts w:ascii="Times New Roman" w:hAnsi="Times New Roman" w:cs="Times New Roman"/>
+                <w:sz w:val="20"/>
+                <w:szCs w:val="20"/>
+              </w:rPr>
+            </w:pPr>
+            <w:r>
+              <w:rPr>
+                <w:rFonts w:ascii="Times New Roman" w:hAnsi="Times New Roman" w:cs="Times New Roman"/>
+                <w:sz w:val="20"/>
+                <w:szCs w:val="20"/>
+              </w:rPr>
+              <w:t>47</w:t>
+            </w:r>
+          </w:p>
+        </w:tc>
+        <w:tc>
+          <w:tcPr>
+            <w:tcW w:w="2674" w:type="dxa"/>
+            <w:vAlign w:val="center"/>
+          </w:tcPr>
+          <w:p>
+            <w:pPr>
+              <w:spacing w:line="360" w:lineRule="auto"/>
+              <w:rPr>
+                <w:rFonts w:ascii="Times New Roman" w:hAnsi="Times New Roman" w:cs="Times New Roman"/>
+                <w:sz w:val="20"/>
+                <w:szCs w:val="20"/>
+              </w:rPr>
+            </w:pPr>
+            <w:r>
+              <w:rPr>
+                <w:rFonts w:ascii="Times New Roman" w:hAnsi="Times New Roman" w:cs="Times New Roman"/>
+                <w:sz w:val="20"/>
+                <w:szCs w:val="20"/>
+              </w:rPr>
+              <w:t>Caixa Standard Cinza Tampa Opaca Ip68 Roh</w:t>
+            </w:r>
+            <w:r>
+              <w:rPr>
+                <w:rFonts w:ascii="Times New Roman" w:hAnsi="Times New Roman" w:cs="Times New Roman"/>
+                <w:sz w:val="20"/>
+                <w:szCs w:val="20"/>
+              </w:rPr>
+              <w:t>dina 160x120x100mm</w:t>
+            </w:r>
+          </w:p>
+        </w:tc>
+        <w:tc>
+          <w:tcPr>
+            <w:tcW w:w="1570" w:type="dxa"/>
+            <w:vAlign w:val="center"/>
+          </w:tcPr>
+          <w:p>
+            <w:pPr>
+              <w:spacing w:line="360" w:lineRule="auto"/>
+              <w:jc w:val="center"/>
+              <w:rPr>
+                <w:rFonts w:ascii="Times New Roman" w:hAnsi="Times New Roman" w:cs="Times New Roman"/>
+                <w:sz w:val="20"/>
+                <w:szCs w:val="20"/>
+              </w:rPr>
+            </w:pPr>
+            <w:r>
+              <w:rPr>
+                <w:rFonts w:ascii="Times New Roman" w:hAnsi="Times New Roman" w:cs="Times New Roman"/>
+                <w:sz w:val="20"/>
+                <w:szCs w:val="20"/>
+              </w:rPr>
+              <w:t>1 peça</w:t>
+            </w:r>
+          </w:p>
+        </w:tc>
+        <w:tc>
+          <w:tcPr>
+            <w:tcW w:w="2316" w:type="dxa"/>
+            <w:vAlign w:val="center"/>
+          </w:tcPr>
+          <w:p>
+            <w:pPr>
+              <w:spacing w:line="360" w:lineRule="auto"/>
+              <w:jc w:val="center"/>
+              <w:rPr>
+                <w:rFonts w:ascii="Times New Roman" w:hAnsi="Times New Roman" w:cs="Times New Roman"/>
+                <w:sz w:val="20"/>
+                <w:szCs w:val="20"/>
+              </w:rPr>
+            </w:pPr>
+            <w:r>
+              <w:rPr>
+                <w:rFonts w:ascii="Times New Roman" w:hAnsi="Times New Roman" w:cs="Times New Roman"/>
+                <w:sz w:val="20"/>
+                <w:szCs w:val="20"/>
+              </w:rPr>
+              <w:t>ROHDBOX/Rodhina</w:t>
+            </w:r>
+          </w:p>
+        </w:tc>
+      </w:tr>
+      <w:tr>
+        <w:tc>
+          <w:tcPr>
+            <w:tcW w:w="1934" w:type="dxa"/>
+            <w:vAlign w:val="center"/>
+          </w:tcPr>
+          <w:p>
+            <w:pPr>
+              <w:spacing w:line="360" w:lineRule="auto"/>
+              <w:jc w:val="center"/>
+              <w:rPr>
+                <w:rFonts w:ascii="Times New Roman" w:hAnsi="Times New Roman" w:cs="Times New Roman"/>
+                <w:sz w:val="20"/>
+                <w:szCs w:val="20"/>
+              </w:rPr>
+            </w:pPr>
+            <w:r>
+              <w:rPr>
+                <w:rFonts w:ascii="Times New Roman" w:hAnsi="Times New Roman" w:cs="Times New Roman"/>
+                <w:sz w:val="20"/>
+                <w:szCs w:val="20"/>
+              </w:rPr>
+              <w:t>48</w:t>
+            </w:r>
+          </w:p>
+        </w:tc>
+        <w:tc>
+          <w:tcPr>
+            <w:tcW w:w="2674" w:type="dxa"/>
+            <w:vAlign w:val="center"/>
+          </w:tcPr>
+          <w:p>
+            <w:pPr>
+              <w:spacing w:line="360" w:lineRule="auto"/>
+              <w:rPr>
+                <w:rFonts w:ascii="Times New Roman" w:hAnsi="Times New Roman" w:cs="Times New Roman"/>
+                <w:sz w:val="20"/>
+                <w:szCs w:val="20"/>
+              </w:rPr>
+            </w:pPr>
+            <w:r>
+              <w:rPr>
+                <w:rFonts w:ascii="Times New Roman" w:hAnsi="Times New Roman" w:cs="Times New Roman"/>
+                <w:sz w:val="20"/>
+                <w:szCs w:val="20"/>
+              </w:rPr>
+              <w:t xml:space="preserve">Supressor </w:t>
+            </w:r>
+            <w:r>
+              <w:rPr>
+                <w:rFonts w:ascii="Times New Roman" w:hAnsi="Times New Roman" w:cs="Times New Roman"/>
+                <w:sz w:val="20"/>
+                <w:szCs w:val="20"/>
+              </w:rPr>
+              <w:t>Ruídos Emi Rfi Ferrite Clamp 5mm – Cabos 3,5-5mm</w:t>
+            </w:r>
+            <w:r>
+              <w:rPr>
+                <w:rFonts w:ascii="Times New Roman" w:hAnsi="Times New Roman" w:cs="Times New Roman"/>
+                <w:sz w:val="20"/>
+                <w:szCs w:val="20"/>
+              </w:rPr>
+              <w:t xml:space="preserve"> - Preto</w:t>
+            </w:r>
+          </w:p>
+        </w:tc>
+        <w:tc>
+          <w:tcPr>
+            <w:tcW w:w="1570" w:type="dxa"/>
+            <w:vAlign w:val="center"/>
+          </w:tcPr>
+          <w:p>
+            <w:pPr>
+              <w:spacing w:line="360" w:lineRule="auto"/>
+              <w:jc w:val="center"/>
+              <w:rPr>
+                <w:rFonts w:ascii="Times New Roman" w:hAnsi="Times New Roman" w:cs="Times New Roman"/>
+                <w:sz w:val="20"/>
+                <w:szCs w:val="20"/>
+              </w:rPr>
+            </w:pPr>
+            <w:r>
+              <w:rPr>
+                <w:rFonts w:ascii="Times New Roman" w:hAnsi="Times New Roman" w:cs="Times New Roman"/>
+                <w:sz w:val="20"/>
+                <w:szCs w:val="20"/>
+              </w:rPr>
+              <w:t>2 peças</w:t>
+            </w:r>
+          </w:p>
+        </w:tc>
+        <w:tc>
+          <w:tcPr>
+            <w:tcW w:w="2316" w:type="dxa"/>
+            <w:vAlign w:val="center"/>
+          </w:tcPr>
+          <w:p>
+            <w:pPr>
+              <w:spacing w:line="360" w:lineRule="auto"/>
+              <w:jc w:val="center"/>
+              <w:rPr>
+                <w:rFonts w:ascii="Times New Roman" w:hAnsi="Times New Roman" w:cs="Times New Roman"/>
+                <w:sz w:val="20"/>
+                <w:szCs w:val="20"/>
+              </w:rPr>
+            </w:pPr>
+            <w:r>
+              <w:rPr>
+                <w:rFonts w:ascii="Times New Roman" w:hAnsi="Times New Roman" w:cs="Times New Roman"/>
+                <w:sz w:val="20"/>
+                <w:szCs w:val="20"/>
+              </w:rPr>
+              <w:t>V18001 Clamp 5mm Ferrite/</w:t>
+            </w:r>
+            <w:r>
+              <w:rPr>
+                <w:rFonts w:ascii="Times New Roman" w:hAnsi="Times New Roman" w:cs="Times New Roman"/>
+                <w:sz w:val="20"/>
+                <w:szCs w:val="20"/>
+              </w:rPr>
+              <w:t>Potenzia</w:t>
+            </w:r>
+          </w:p>
+        </w:tc>
+      </w:tr>
+      <w:tr>
+        <w:tc>
+          <w:tcPr>
+            <w:tcW w:w="1934" w:type="dxa"/>
+            <w:vAlign w:val="center"/>
+          </w:tcPr>
+          <w:p>
+            <w:pPr>
+              <w:spacing w:line="360" w:lineRule="auto"/>
+              <w:jc w:val="center"/>
+              <w:rPr>
+                <w:rFonts w:ascii="Times New Roman" w:hAnsi="Times New Roman" w:cs="Times New Roman"/>
+                <w:sz w:val="20"/>
+                <w:szCs w:val="20"/>
+              </w:rPr>
+            </w:pPr>
+            <w:r>
+              <w:rPr>
+                <w:rFonts w:ascii="Times New Roman" w:hAnsi="Times New Roman" w:cs="Times New Roman"/>
+                <w:sz w:val="20"/>
+                <w:szCs w:val="20"/>
+              </w:rPr>
+              <w:t>49</w:t>
+            </w:r>
+          </w:p>
+        </w:tc>
+        <w:tc>
+          <w:tcPr>
+            <w:tcW w:w="2674" w:type="dxa"/>
+            <w:vAlign w:val="center"/>
+          </w:tcPr>
+          <w:p>
+            <w:pPr>
+              <w:spacing w:line="360" w:lineRule="auto"/>
+              <w:rPr>
+                <w:rFonts w:ascii="Times New Roman" w:hAnsi="Times New Roman" w:cs="Times New Roman"/>
+                <w:sz w:val="20"/>
+                <w:szCs w:val="20"/>
+              </w:rPr>
+            </w:pPr>
+            <w:r>
+              <w:rPr>
+                <w:rFonts w:ascii="Times New Roman" w:hAnsi="Times New Roman" w:cs="Times New Roman"/>
+                <w:sz w:val="20"/>
+                <w:szCs w:val="20"/>
+              </w:rPr>
+              <w:t>Resistor Filme de Carbono 1/4w 5%</w:t>
+            </w:r>
+            <w:r>
+              <w:rPr>
+                <w:rFonts w:ascii="Times New Roman" w:hAnsi="Times New Roman" w:cs="Times New Roman"/>
+                <w:sz w:val="20"/>
+                <w:szCs w:val="20"/>
+              </w:rPr>
+              <w:t xml:space="preserve"> - 150 OHMS</w:t>
+            </w:r>
+          </w:p>
+        </w:tc>
+        <w:tc>
+          <w:tcPr>
+            <w:tcW w:w="1570" w:type="dxa"/>
+            <w:vAlign w:val="center"/>
+          </w:tcPr>
+          <w:p>
+            <w:pPr>
+              <w:spacing w:line="360" w:lineRule="auto"/>
+              <w:jc w:val="center"/>
+              <w:rPr>
+                <w:rFonts w:ascii="Times New Roman" w:hAnsi="Times New Roman" w:cs="Times New Roman"/>
+                <w:sz w:val="20"/>
+                <w:szCs w:val="20"/>
+              </w:rPr>
+            </w:pPr>
+            <w:r>
+              <w:rPr>
+                <w:rFonts w:ascii="Times New Roman" w:hAnsi="Times New Roman" w:cs="Times New Roman"/>
+                <w:sz w:val="20"/>
+                <w:szCs w:val="20"/>
+              </w:rPr>
+              <w:t>6 peças</w:t>
+            </w:r>
+          </w:p>
+        </w:tc>
+        <w:tc>
+          <w:tcPr>
+            <w:tcW w:w="2316" w:type="dxa"/>
+            <w:vAlign w:val="center"/>
+          </w:tcPr>
+          <w:p>
+            <w:pPr>
+              <w:spacing w:line="360" w:lineRule="auto"/>
+              <w:jc w:val="center"/>
+              <w:rPr>
+                <w:rFonts w:ascii="Times New Roman" w:hAnsi="Times New Roman" w:cs="Times New Roman"/>
+                <w:sz w:val="20"/>
+                <w:szCs w:val="20"/>
+              </w:rPr>
+            </w:pPr>
+            <w:r>
+              <w:rPr>
+                <w:rFonts w:ascii="Times New Roman" w:hAnsi="Times New Roman" w:cs="Times New Roman"/>
+                <w:sz w:val="20"/>
+                <w:szCs w:val="20"/>
+              </w:rPr>
+              <w:t>1/4/Casa do Resistor</w:t>
+            </w:r>
+          </w:p>
+        </w:tc>
+      </w:tr>
+      <w:tr>
+        <w:tc>
+          <w:tcPr>
+            <w:tcW w:w="1934" w:type="dxa"/>
+            <w:vAlign w:val="center"/>
+          </w:tcPr>
+          <w:p>
+            <w:pPr>
+              <w:spacing w:line="360" w:lineRule="auto"/>
+              <w:jc w:val="center"/>
+              <w:rPr>
+                <w:rFonts w:ascii="Times New Roman" w:hAnsi="Times New Roman" w:cs="Times New Roman"/>
+                <w:sz w:val="20"/>
+                <w:szCs w:val="20"/>
+              </w:rPr>
+            </w:pPr>
+            <w:r>
+              <w:rPr>
+                <w:rFonts w:ascii="Times New Roman" w:hAnsi="Times New Roman" w:cs="Times New Roman"/>
+                <w:sz w:val="20"/>
+                <w:szCs w:val="20"/>
+              </w:rPr>
+              <w:t>50</w:t>
+            </w:r>
+          </w:p>
+        </w:tc>
+        <w:tc>
+          <w:tcPr>
+            <w:tcW w:w="2674" w:type="dxa"/>
+            <w:vAlign w:val="center"/>
+          </w:tcPr>
+          <w:p>
+            <w:pPr>
+              <w:spacing w:line="360" w:lineRule="auto"/>
+              <w:rPr>
+                <w:rFonts w:ascii="Times New Roman" w:hAnsi="Times New Roman" w:cs="Times New Roman"/>
+                <w:sz w:val="20"/>
+                <w:szCs w:val="20"/>
+              </w:rPr>
+            </w:pPr>
+            <w:r>
+              <w:rPr>
+                <w:rFonts w:ascii="Times New Roman" w:hAnsi="Times New Roman" w:cs="Times New Roman"/>
+                <w:sz w:val="20"/>
+                <w:szCs w:val="20"/>
+              </w:rPr>
+              <w:t>Capacitor Eletrolítico 1000uf x 16v</w:t>
+            </w:r>
+            <w:r>
+              <w:rPr>
+                <w:rFonts w:ascii="Times New Roman" w:hAnsi="Times New Roman" w:cs="Times New Roman"/>
+                <w:sz w:val="20"/>
+                <w:szCs w:val="20"/>
+              </w:rPr>
+              <w:t xml:space="preserve"> 105º</w:t>
+            </w:r>
+          </w:p>
+        </w:tc>
+        <w:tc>
+          <w:tcPr>
+            <w:tcW w:w="1570" w:type="dxa"/>
+            <w:vAlign w:val="center"/>
+          </w:tcPr>
+          <w:p>
+            <w:pPr>
+              <w:spacing w:line="360" w:lineRule="auto"/>
+              <w:jc w:val="center"/>
+              <w:rPr>
+                <w:rFonts w:ascii="Times New Roman" w:hAnsi="Times New Roman" w:cs="Times New Roman"/>
+                <w:sz w:val="20"/>
+                <w:szCs w:val="20"/>
+              </w:rPr>
+            </w:pPr>
+            <w:r>
+              <w:rPr>
+                <w:rFonts w:ascii="Times New Roman" w:hAnsi="Times New Roman" w:cs="Times New Roman"/>
+                <w:sz w:val="20"/>
+                <w:szCs w:val="20"/>
+              </w:rPr>
+              <w:t>6 peças</w:t>
+            </w:r>
+          </w:p>
+        </w:tc>
+        <w:tc>
+          <w:tcPr>
+            <w:tcW w:w="2316" w:type="dxa"/>
+            <w:vAlign w:val="center"/>
+          </w:tcPr>
+          <w:p>
+            <w:pPr>
+              <w:spacing w:line="360" w:lineRule="auto"/>
+              <w:jc w:val="center"/>
+              <w:rPr>
+                <w:rFonts w:ascii="Times New Roman" w:hAnsi="Times New Roman" w:cs="Times New Roman"/>
+                <w:sz w:val="20"/>
+                <w:szCs w:val="20"/>
+              </w:rPr>
+            </w:pPr>
+            <w:r>
+              <w:rPr>
+                <w:rFonts w:ascii="Times New Roman" w:hAnsi="Times New Roman" w:cs="Times New Roman"/>
+                <w:sz w:val="20"/>
+                <w:szCs w:val="20"/>
+              </w:rPr>
+              <w:t>1000x16/</w:t>
+            </w:r>
+            <w:r>
+              <w:rPr>
+                <w:rFonts w:ascii="Times New Roman" w:hAnsi="Times New Roman" w:cs="Times New Roman"/>
+                <w:sz w:val="20"/>
+                <w:szCs w:val="20"/>
+              </w:rPr>
+              <w:t>TOPMAY/KETUO</w:t>
+            </w:r>
+          </w:p>
+        </w:tc>
+      </w:tr>
+      <w:tr>
+        <w:tc>
+          <w:tcPr>
+            <w:tcW w:w="1934" w:type="dxa"/>
+            <w:vAlign w:val="center"/>
+          </w:tcPr>
+          <w:p>
+            <w:pPr>
+              <w:spacing w:line="360" w:lineRule="auto"/>
+              <w:jc w:val="center"/>
+              <w:rPr>
+                <w:rFonts w:ascii="Times New Roman" w:hAnsi="Times New Roman" w:cs="Times New Roman"/>
+                <w:sz w:val="20"/>
+                <w:szCs w:val="20"/>
+              </w:rPr>
+            </w:pPr>
+            <w:r>
+              <w:rPr>
+                <w:rFonts w:ascii="Times New Roman" w:hAnsi="Times New Roman" w:cs="Times New Roman"/>
+                <w:sz w:val="20"/>
+                <w:szCs w:val="20"/>
+              </w:rPr>
+              <w:t>51</w:t>
+            </w:r>
+          </w:p>
+        </w:tc>
+        <w:tc>
+          <w:tcPr>
+            <w:tcW w:w="2674" w:type="dxa"/>
+            <w:vAlign w:val="center"/>
+          </w:tcPr>
+          <w:p>
+            <w:pPr>
+              <w:spacing w:line="360" w:lineRule="auto"/>
+              <w:rPr>
+                <w:rFonts w:ascii="Times New Roman" w:hAnsi="Times New Roman" w:cs="Times New Roman"/>
+                <w:sz w:val="20"/>
+                <w:szCs w:val="20"/>
+              </w:rPr>
+            </w:pPr>
+            <w:r>
+              <w:rPr>
+                <w:rFonts w:ascii="Times New Roman" w:hAnsi="Times New Roman" w:cs="Times New Roman"/>
+                <w:sz w:val="20"/>
+                <w:szCs w:val="20"/>
+              </w:rPr>
+              <w:t>Placa De Fenolite Ilhada 5x7 Cm Pcb Perfurada Protótipo</w:t>
+            </w:r>
+          </w:p>
+        </w:tc>
+        <w:tc>
+          <w:tcPr>
+            <w:tcW w:w="1570" w:type="dxa"/>
+            <w:vAlign w:val="center"/>
+          </w:tcPr>
+          <w:p>
+            <w:pPr>
+              <w:spacing w:line="360" w:lineRule="auto"/>
+              <w:jc w:val="center"/>
+              <w:rPr>
+                <w:rFonts w:ascii="Times New Roman" w:hAnsi="Times New Roman" w:cs="Times New Roman"/>
+                <w:sz w:val="20"/>
+                <w:szCs w:val="20"/>
+              </w:rPr>
+            </w:pPr>
+            <w:r>
+              <w:rPr>
+                <w:rFonts w:ascii="Times New Roman" w:hAnsi="Times New Roman" w:cs="Times New Roman"/>
+                <w:sz w:val="20"/>
+                <w:szCs w:val="20"/>
+              </w:rPr>
+              <w:t>2 peças</w:t>
+            </w:r>
+          </w:p>
+        </w:tc>
+        <w:tc>
+          <w:tcPr>
+            <w:tcW w:w="2316" w:type="dxa"/>
+            <w:vAlign w:val="center"/>
+          </w:tcPr>
+          <w:p>
+            <w:pPr>
+              <w:spacing w:line="360" w:lineRule="auto"/>
+              <w:jc w:val="center"/>
+              <w:rPr>
+                <w:rFonts w:ascii="Times New Roman" w:hAnsi="Times New Roman" w:cs="Times New Roman"/>
+                <w:sz w:val="20"/>
+                <w:szCs w:val="20"/>
+              </w:rPr>
+            </w:pPr>
+            <w:r>
+              <w:rPr>
+                <w:rFonts w:ascii="Times New Roman" w:hAnsi="Times New Roman" w:cs="Times New Roman"/>
+                <w:sz w:val="20"/>
+                <w:szCs w:val="20"/>
+              </w:rPr>
+              <w:t>5x7/5x7</w:t>
+            </w:r>
+          </w:p>
+        </w:tc>
+      </w:tr>
+      <w:tr>
+        <w:tc>
+          <w:tcPr>
+            <w:tcW w:w="1934" w:type="dxa"/>
+            <w:vAlign w:val="center"/>
+          </w:tcPr>
+          <w:p>
+            <w:pPr>
+              <w:spacing w:line="360" w:lineRule="auto"/>
+              <w:jc w:val="center"/>
+              <w:rPr>
+                <w:rFonts w:ascii="Times New Roman" w:hAnsi="Times New Roman" w:cs="Times New Roman"/>
+                <w:sz w:val="20"/>
+                <w:szCs w:val="20"/>
+              </w:rPr>
+            </w:pPr>
+            <w:r>
+              <w:rPr>
+                <w:rFonts w:ascii="Times New Roman" w:hAnsi="Times New Roman" w:cs="Times New Roman"/>
+                <w:sz w:val="20"/>
+                <w:szCs w:val="20"/>
+              </w:rPr>
+              <w:t>52</w:t>
+            </w:r>
+          </w:p>
+        </w:tc>
+        <w:tc>
+          <w:tcPr>
+            <w:tcW w:w="2674" w:type="dxa"/>
+            <w:vAlign w:val="center"/>
+          </w:tcPr>
+          <w:p>
+            <w:pPr>
+              <w:spacing w:line="360" w:lineRule="auto"/>
+              <w:rPr>
+                <w:rFonts w:ascii="Times New Roman" w:hAnsi="Times New Roman" w:cs="Times New Roman"/>
+                <w:sz w:val="20"/>
+                <w:szCs w:val="20"/>
+              </w:rPr>
+            </w:pPr>
+            <w:r>
+              <w:rPr>
+                <w:rFonts w:ascii="Times New Roman" w:hAnsi="Times New Roman" w:cs="Times New Roman"/>
+                <w:sz w:val="20"/>
+                <w:szCs w:val="20"/>
+              </w:rPr>
+              <w:t>Capacitor Cerâmico Radial 0.1uf 50v 10mm 10%</w:t>
+            </w:r>
+            <w:r>
+              <w:rPr>
+                <w:rFonts w:ascii="Times New Roman" w:hAnsi="Times New Roman" w:cs="Times New Roman"/>
+                <w:sz w:val="20"/>
+                <w:szCs w:val="20"/>
+              </w:rPr>
+              <w:t xml:space="preserve"> </w:t>
+            </w:r>
+          </w:p>
+        </w:tc>
+        <w:tc>
+          <w:tcPr>
+            <w:tcW w:w="1570" w:type="dxa"/>
+            <w:vAlign w:val="center"/>
+          </w:tcPr>
+          <w:p>
+            <w:pPr>
+              <w:spacing w:line="360" w:lineRule="auto"/>
+              <w:jc w:val="center"/>
+              <w:rPr>
+                <w:rFonts w:ascii="Times New Roman" w:hAnsi="Times New Roman" w:cs="Times New Roman"/>
+                <w:sz w:val="20"/>
+                <w:szCs w:val="20"/>
+              </w:rPr>
+            </w:pPr>
+            <w:r>
+              <w:rPr>
+                <w:rFonts w:ascii="Times New Roman" w:hAnsi="Times New Roman" w:cs="Times New Roman"/>
+                <w:sz w:val="20"/>
+                <w:szCs w:val="20"/>
+              </w:rPr>
+              <w:t>6 peças</w:t>
+            </w:r>
+          </w:p>
+        </w:tc>
+        <w:tc>
+          <w:tcPr>
+            <w:tcW w:w="2316" w:type="dxa"/>
+            <w:vAlign w:val="center"/>
+          </w:tcPr>
+          <w:p>
+            <w:pPr>
+              <w:spacing w:line="360" w:lineRule="auto"/>
+              <w:jc w:val="center"/>
+              <w:rPr>
+                <w:rFonts w:ascii="Times New Roman" w:hAnsi="Times New Roman" w:cs="Times New Roman"/>
+                <w:sz w:val="20"/>
+                <w:szCs w:val="20"/>
+              </w:rPr>
+            </w:pPr>
+            <w:r>
+              <w:rPr>
+                <w:rFonts w:ascii="Times New Roman" w:hAnsi="Times New Roman" w:cs="Times New Roman"/>
+                <w:sz w:val="20"/>
+                <w:szCs w:val="20"/>
+              </w:rPr>
+              <w:t>Radial/KYOCERA AVX</w:t>
             </w:r>
           </w:p>
         </w:tc>

</xml_diff>